<commit_message>
update module add service
</commit_message>
<xml_diff>
--- a/DVP - Em construção.docx
+++ b/DVP - Em construção.docx
@@ -16,8 +16,17 @@
           <w:b/>
           <w:bCs/>
         </w:rPr>
-        <w:t>Documento de Visão – Barbeasy</w:t>
+        <w:t xml:space="preserve">Documento de Visão – </w:t>
       </w:r>
+      <w:proofErr w:type="spellStart"/>
+      <w:r>
+        <w:rPr>
+          <w:b/>
+          <w:bCs/>
+        </w:rPr>
+        <w:t>Barbeasy</w:t>
+      </w:r>
+      <w:proofErr w:type="spellEnd"/>
     </w:p>
     <w:p>
       <w:pPr>
@@ -248,7 +257,23 @@
                 <w:rFonts w:cs="Times New Roman"/>
                 <w:b/>
               </w:rPr>
-              <w:t>Id Func.</w:t>
+              <w:t xml:space="preserve">Id </w:t>
+            </w:r>
+            <w:proofErr w:type="spellStart"/>
+            <w:r>
+              <w:rPr>
+                <w:rFonts w:cs="Times New Roman"/>
+                <w:b/>
+              </w:rPr>
+              <w:t>Func</w:t>
+            </w:r>
+            <w:proofErr w:type="spellEnd"/>
+            <w:r>
+              <w:rPr>
+                <w:rFonts w:cs="Times New Roman"/>
+                <w:b/>
+              </w:rPr>
+              <w:t>.</w:t>
             </w:r>
           </w:p>
         </w:tc>
@@ -1378,7 +1403,23 @@
                 <w:rFonts w:cs="Times New Roman"/>
                 <w:b/>
               </w:rPr>
-              <w:t>Id Func.</w:t>
+              <w:t xml:space="preserve">Id </w:t>
+            </w:r>
+            <w:proofErr w:type="spellStart"/>
+            <w:r>
+              <w:rPr>
+                <w:rFonts w:cs="Times New Roman"/>
+                <w:b/>
+              </w:rPr>
+              <w:t>Func</w:t>
+            </w:r>
+            <w:proofErr w:type="spellEnd"/>
+            <w:r>
+              <w:rPr>
+                <w:rFonts w:cs="Times New Roman"/>
+                <w:b/>
+              </w:rPr>
+              <w:t>.</w:t>
             </w:r>
           </w:p>
         </w:tc>
@@ -2049,7 +2090,23 @@
                 <w:rFonts w:cs="Times New Roman"/>
                 <w:b/>
               </w:rPr>
-              <w:t>Id Func.</w:t>
+              <w:t xml:space="preserve">Id </w:t>
+            </w:r>
+            <w:proofErr w:type="spellStart"/>
+            <w:r>
+              <w:rPr>
+                <w:rFonts w:cs="Times New Roman"/>
+                <w:b/>
+              </w:rPr>
+              <w:t>Func</w:t>
+            </w:r>
+            <w:proofErr w:type="spellEnd"/>
+            <w:r>
+              <w:rPr>
+                <w:rFonts w:cs="Times New Roman"/>
+                <w:b/>
+              </w:rPr>
+              <w:t>.</w:t>
             </w:r>
           </w:p>
         </w:tc>
@@ -2859,7 +2916,23 @@
                 <w:rFonts w:cs="Times New Roman"/>
                 <w:b/>
               </w:rPr>
-              <w:t>Id Func.</w:t>
+              <w:t xml:space="preserve">Id </w:t>
+            </w:r>
+            <w:proofErr w:type="spellStart"/>
+            <w:r>
+              <w:rPr>
+                <w:rFonts w:cs="Times New Roman"/>
+                <w:b/>
+              </w:rPr>
+              <w:t>Func</w:t>
+            </w:r>
+            <w:proofErr w:type="spellEnd"/>
+            <w:r>
+              <w:rPr>
+                <w:rFonts w:cs="Times New Roman"/>
+                <w:b/>
+              </w:rPr>
+              <w:t>.</w:t>
             </w:r>
           </w:p>
         </w:tc>
@@ -3670,7 +3743,23 @@
                 <w:rFonts w:cs="Times New Roman"/>
                 <w:b/>
               </w:rPr>
-              <w:t>Id Func.</w:t>
+              <w:t xml:space="preserve">Id </w:t>
+            </w:r>
+            <w:proofErr w:type="spellStart"/>
+            <w:r>
+              <w:rPr>
+                <w:rFonts w:cs="Times New Roman"/>
+                <w:b/>
+              </w:rPr>
+              <w:t>Func</w:t>
+            </w:r>
+            <w:proofErr w:type="spellEnd"/>
+            <w:r>
+              <w:rPr>
+                <w:rFonts w:cs="Times New Roman"/>
+                <w:b/>
+              </w:rPr>
+              <w:t>.</w:t>
             </w:r>
           </w:p>
         </w:tc>
@@ -5750,6 +5839,7 @@
               </w:rPr>
               <w:t xml:space="preserve">O sistema salva a informação alterada e emite uma mensagem de confirmação </w:t>
             </w:r>
+            <w:proofErr w:type="gramStart"/>
             <w:r>
               <w:rPr>
                 <w:rFonts w:ascii="Times New Roman" w:hAnsi="Times New Roman" w:cs="Times New Roman"/>
@@ -5760,6 +5850,7 @@
               </w:rPr>
               <w:t>–‘</w:t>
             </w:r>
+            <w:proofErr w:type="gramEnd"/>
             <w:r>
               <w:rPr>
                 <w:rFonts w:ascii="Times New Roman" w:hAnsi="Times New Roman" w:cs="Times New Roman"/>
@@ -7192,8 +7283,18 @@
                 <w:sz w:val="22"/>
                 <w:szCs w:val="22"/>
               </w:rPr>
-              <w:t>de alternancia</w:t>
-            </w:r>
+              <w:t xml:space="preserve">de </w:t>
+            </w:r>
+            <w:proofErr w:type="spellStart"/>
+            <w:r>
+              <w:rPr>
+                <w:rFonts w:ascii="Times New Roman" w:hAnsi="Times New Roman" w:cs="Times New Roman"/>
+                <w:sz w:val="22"/>
+                <w:szCs w:val="22"/>
+              </w:rPr>
+              <w:t>alternancia</w:t>
+            </w:r>
+            <w:proofErr w:type="spellEnd"/>
             <w:r>
               <w:rPr>
                 <w:rFonts w:ascii="Times New Roman" w:hAnsi="Times New Roman" w:cs="Times New Roman"/>
@@ -13833,23 +13934,7 @@
                 <w:sz w:val="22"/>
                 <w:szCs w:val="22"/>
               </w:rPr>
-              <w:t>especificar</w:t>
-            </w:r>
-            <w:r>
-              <w:rPr>
-                <w:rFonts w:ascii="Times New Roman" w:hAnsi="Times New Roman" w:cs="Times New Roman"/>
-                <w:sz w:val="22"/>
-                <w:szCs w:val="22"/>
-              </w:rPr>
-              <w:t xml:space="preserve"> a quantidade de dias </w:t>
-            </w:r>
-            <w:r>
-              <w:rPr>
-                <w:rFonts w:ascii="Times New Roman" w:hAnsi="Times New Roman" w:cs="Times New Roman"/>
-                <w:sz w:val="22"/>
-                <w:szCs w:val="22"/>
-              </w:rPr>
-              <w:t>da semana a serem trabalhados</w:t>
+              <w:t>especificar a quantidade de dias da semana a serem trabalhados</w:t>
             </w:r>
           </w:p>
           <w:p>
@@ -13990,31 +14075,7 @@
                 <w:sz w:val="22"/>
                 <w:szCs w:val="22"/>
               </w:rPr>
-              <w:t xml:space="preserve"> </w:t>
-            </w:r>
-            <w:r>
-              <w:rPr>
-                <w:rFonts w:ascii="Times New Roman" w:hAnsi="Times New Roman" w:cs="Times New Roman"/>
-                <w:sz w:val="22"/>
-                <w:szCs w:val="22"/>
-              </w:rPr>
-              <w:t xml:space="preserve">próximos </w:t>
-            </w:r>
-            <w:r>
-              <w:rPr>
-                <w:rFonts w:ascii="Times New Roman" w:hAnsi="Times New Roman" w:cs="Times New Roman"/>
-                <w:sz w:val="22"/>
-                <w:szCs w:val="22"/>
-              </w:rPr>
-              <w:t>15</w:t>
-            </w:r>
-            <w:r>
-              <w:rPr>
-                <w:rFonts w:ascii="Times New Roman" w:hAnsi="Times New Roman" w:cs="Times New Roman"/>
-                <w:sz w:val="22"/>
-                <w:szCs w:val="22"/>
-              </w:rPr>
-              <w:t xml:space="preserve"> dias</w:t>
+              <w:t xml:space="preserve"> próximos 15 dias</w:t>
             </w:r>
             <w:r>
               <w:rPr>
@@ -14030,15 +14091,7 @@
                 <w:sz w:val="22"/>
                 <w:szCs w:val="22"/>
               </w:rPr>
-              <w:t xml:space="preserve"> </w:t>
-            </w:r>
-            <w:r>
-              <w:rPr>
-                <w:rFonts w:ascii="Times New Roman" w:hAnsi="Times New Roman" w:cs="Times New Roman"/>
-                <w:sz w:val="22"/>
-                <w:szCs w:val="22"/>
-              </w:rPr>
-              <w:t xml:space="preserve">próximos </w:t>
+              <w:t xml:space="preserve"> próximos </w:t>
             </w:r>
             <w:r>
               <w:rPr>
@@ -14395,15 +14448,7 @@
                 <w:sz w:val="22"/>
                 <w:szCs w:val="22"/>
               </w:rPr>
-              <w:t xml:space="preserve">, </w:t>
-            </w:r>
-            <w:r>
-              <w:rPr>
-                <w:rFonts w:ascii="Times New Roman" w:hAnsi="Times New Roman" w:cs="Times New Roman"/>
-                <w:sz w:val="22"/>
-                <w:szCs w:val="22"/>
-              </w:rPr>
-              <w:t>contido na página de gerenciamento de conta</w:t>
+              <w:t>, contido na página de gerenciamento de conta</w:t>
             </w:r>
             <w:r>
               <w:rPr>
@@ -15207,7 +15252,35 @@
           <w:rFonts w:ascii="Times New Roman" w:eastAsia="SimSun" w:hAnsi="Times New Roman" w:cs="Times New Roman"/>
           <w:kern w:val="1"/>
         </w:rPr>
-        <w:t>, conforme delineado no cenário de uso anterior, passamos agora à especificação do gerenciamento da agenda da barbearia. A seguir, apresentamos a descrição detalhada deste cenário.</w:t>
+        <w:t>, conforme delineado no cenário de uso anterior, passamos agora à especificação do gerenciamento d</w:t>
+      </w:r>
+      <w:r>
+        <w:rPr>
+          <w:rFonts w:ascii="Times New Roman" w:eastAsia="SimSun" w:hAnsi="Times New Roman" w:cs="Times New Roman"/>
+          <w:kern w:val="1"/>
+        </w:rPr>
+        <w:t>e</w:t>
+      </w:r>
+      <w:r>
+        <w:rPr>
+          <w:rFonts w:ascii="Times New Roman" w:eastAsia="SimSun" w:hAnsi="Times New Roman" w:cs="Times New Roman"/>
+          <w:kern w:val="1"/>
+        </w:rPr>
+        <w:t xml:space="preserve"> </w:t>
+      </w:r>
+      <w:r>
+        <w:rPr>
+          <w:rFonts w:ascii="Times New Roman" w:eastAsia="SimSun" w:hAnsi="Times New Roman" w:cs="Times New Roman"/>
+          <w:kern w:val="1"/>
+        </w:rPr>
+        <w:t>serviço</w:t>
+      </w:r>
+      <w:r>
+        <w:rPr>
+          <w:rFonts w:ascii="Times New Roman" w:eastAsia="SimSun" w:hAnsi="Times New Roman" w:cs="Times New Roman"/>
+          <w:kern w:val="1"/>
+        </w:rPr>
+        <w:t xml:space="preserve"> da barbearia. A seguir, apresentamos a descrição detalhada deste cenário.</w:t>
       </w:r>
     </w:p>
     <w:p>

</xml_diff>